<commit_message>
Joystick buttons work now.
Tested all joystick buttons to windows game controller properties.  Its working.  Can't check D0.  If its not working, just move it logically in LUT to pin 41 (F3).
</commit_message>
<xml_diff>
--- a/DeepSpaceButtonBox/Design/DeepSpaceButtonBox.docx
+++ b/DeepSpaceButtonBox/Design/DeepSpaceButtonBox.docx
@@ -197,37 +197,335 @@
           <w:numId w:val="1"/>
         </w:numPr>
       </w:pPr>
-      <w:r>
-        <w:fldChar w:fldCharType="begin"/>
-      </w:r>
-      <w:r>
-        <w:instrText xml:space="preserve"> HYPERLINK "</w:instrText>
-      </w:r>
-      <w:r>
-        <w:instrText>https://www.pjrc.com/teensy/pinout.html</w:instrText>
-      </w:r>
-      <w:r>
-        <w:instrText xml:space="preserve">" </w:instrText>
-      </w:r>
-      <w:r>
-        <w:fldChar w:fldCharType="separate"/>
-      </w:r>
+      <w:hyperlink r:id="rId6" w:history="1">
+        <w:r>
+          <w:rPr>
+            <w:rStyle w:val="Hyperlink"/>
+          </w:rPr>
+          <w:t>https://www.pjrc.com/teensy/pinout.html</w:t>
+        </w:r>
+      </w:hyperlink>
+      <w:r>
+        <w:t xml:space="preserve"> </w:t>
+      </w:r>
+    </w:p>
+    <w:p/>
+    <w:p>
       <w:r>
         <w:rPr>
-          <w:rStyle w:val="Hyperlink"/>
+          <w:noProof/>
         </w:rPr>
-        <w:t>https://www.pjrc.com/teensy/pinout.html</w:t>
-      </w:r>
-      <w:r>
-        <w:fldChar w:fldCharType="end"/>
-      </w:r>
-      <w:r>
-        <w:t xml:space="preserve"> </w:t>
+        <w:drawing>
+          <wp:inline distT="0" distB="0" distL="0" distR="0" wp14:anchorId="1CF6741C" wp14:editId="050B57EF">
+            <wp:extent cx="4505358" cy="3524276"/>
+            <wp:effectExtent l="0" t="0" r="9525" b="0"/>
+            <wp:docPr id="2" name="Picture 2" descr="A screenshot of a cell phone&#10;&#10;Description automatically generated"/>
+            <wp:cNvGraphicFramePr>
+              <a:graphicFrameLocks xmlns:a="http://schemas.openxmlformats.org/drawingml/2006/main" noChangeAspect="1"/>
+            </wp:cNvGraphicFramePr>
+            <a:graphic xmlns:a="http://schemas.openxmlformats.org/drawingml/2006/main">
+              <a:graphicData uri="http://schemas.openxmlformats.org/drawingml/2006/picture">
+                <pic:pic xmlns:pic="http://schemas.openxmlformats.org/drawingml/2006/picture">
+                  <pic:nvPicPr>
+                    <pic:cNvPr id="2" name="944C980.tmp"/>
+                    <pic:cNvPicPr/>
+                  </pic:nvPicPr>
+                  <pic:blipFill>
+                    <a:blip r:embed="rId7">
+                      <a:extLst>
+                        <a:ext uri="{28A0092B-C50C-407E-A947-70E740481C1C}">
+                          <a14:useLocalDpi xmlns:a14="http://schemas.microsoft.com/office/drawing/2010/main" val="0"/>
+                        </a:ext>
+                      </a:extLst>
+                    </a:blip>
+                    <a:stretch>
+                      <a:fillRect/>
+                    </a:stretch>
+                  </pic:blipFill>
+                  <pic:spPr>
+                    <a:xfrm>
+                      <a:off x="0" y="0"/>
+                      <a:ext cx="4505358" cy="3524276"/>
+                    </a:xfrm>
+                    <a:prstGeom prst="rect">
+                      <a:avLst/>
+                    </a:prstGeom>
+                  </pic:spPr>
+                </pic:pic>
+              </a:graphicData>
+            </a:graphic>
+          </wp:inline>
+        </w:drawing>
+      </w:r>
+    </w:p>
+    <w:p>
+      <w:r>
+        <w:rPr>
+          <w:noProof/>
+        </w:rPr>
+        <w:lastRenderedPageBreak/>
+        <w:drawing>
+          <wp:inline distT="0" distB="0" distL="0" distR="0" wp14:anchorId="50C5C3BA" wp14:editId="586095C3">
+            <wp:extent cx="5943600" cy="4872355"/>
+            <wp:effectExtent l="0" t="0" r="0" b="4445"/>
+            <wp:docPr id="1" name="Picture 1"/>
+            <wp:cNvGraphicFramePr>
+              <a:graphicFrameLocks xmlns:a="http://schemas.openxmlformats.org/drawingml/2006/main" noChangeAspect="1"/>
+            </wp:cNvGraphicFramePr>
+            <a:graphic xmlns:a="http://schemas.openxmlformats.org/drawingml/2006/main">
+              <a:graphicData uri="http://schemas.openxmlformats.org/drawingml/2006/picture">
+                <pic:pic xmlns:pic="http://schemas.openxmlformats.org/drawingml/2006/picture">
+                  <pic:nvPicPr>
+                    <pic:cNvPr id="1" name=""/>
+                    <pic:cNvPicPr/>
+                  </pic:nvPicPr>
+                  <pic:blipFill>
+                    <a:blip r:embed="rId8"/>
+                    <a:stretch>
+                      <a:fillRect/>
+                    </a:stretch>
+                  </pic:blipFill>
+                  <pic:spPr>
+                    <a:xfrm>
+                      <a:off x="0" y="0"/>
+                      <a:ext cx="5943600" cy="4872355"/>
+                    </a:xfrm>
+                    <a:prstGeom prst="rect">
+                      <a:avLst/>
+                    </a:prstGeom>
+                  </pic:spPr>
+                </pic:pic>
+              </a:graphicData>
+            </a:graphic>
+          </wp:inline>
+        </w:drawing>
+      </w:r>
+    </w:p>
+    <w:p/>
+    <w:p>
+      <w:r>
+        <w:rPr>
+          <w:noProof/>
+        </w:rPr>
+        <w:lastRenderedPageBreak/>
+        <w:drawing>
+          <wp:inline distT="0" distB="0" distL="0" distR="0" wp14:anchorId="596E3FD8" wp14:editId="4401CE52">
+            <wp:extent cx="5943600" cy="6493510"/>
+            <wp:effectExtent l="0" t="0" r="0" b="2540"/>
+            <wp:docPr id="5" name="Picture 5"/>
+            <wp:cNvGraphicFramePr>
+              <a:graphicFrameLocks xmlns:a="http://schemas.openxmlformats.org/drawingml/2006/main" noChangeAspect="1"/>
+            </wp:cNvGraphicFramePr>
+            <a:graphic xmlns:a="http://schemas.openxmlformats.org/drawingml/2006/main">
+              <a:graphicData uri="http://schemas.openxmlformats.org/drawingml/2006/picture">
+                <pic:pic xmlns:pic="http://schemas.openxmlformats.org/drawingml/2006/picture">
+                  <pic:nvPicPr>
+                    <pic:cNvPr id="1" name=""/>
+                    <pic:cNvPicPr/>
+                  </pic:nvPicPr>
+                  <pic:blipFill>
+                    <a:blip r:embed="rId9"/>
+                    <a:stretch>
+                      <a:fillRect/>
+                    </a:stretch>
+                  </pic:blipFill>
+                  <pic:spPr>
+                    <a:xfrm>
+                      <a:off x="0" y="0"/>
+                      <a:ext cx="5943600" cy="6493510"/>
+                    </a:xfrm>
+                    <a:prstGeom prst="rect">
+                      <a:avLst/>
+                    </a:prstGeom>
+                  </pic:spPr>
+                </pic:pic>
+              </a:graphicData>
+            </a:graphic>
+          </wp:inline>
+        </w:drawing>
+      </w:r>
+    </w:p>
+    <w:p>
+      <w:r>
+        <w:t>Note that joystick button zero seems to be working, even though this property sheet doesn’t show it (DIO D0</w:t>
+      </w:r>
+      <w:r>
+        <w:t xml:space="preserve"> is not on this dialog, but DIO D1 can be shown to toggle the 1 red circle.)  Will need to check whether the </w:t>
+      </w:r>
+      <w:proofErr w:type="spellStart"/>
+      <w:r>
+        <w:t>RoboRIO</w:t>
+      </w:r>
+      <w:proofErr w:type="spellEnd"/>
+      <w:r>
+        <w:t xml:space="preserve"> does indeed see DIO D0, and if not, shift it to a higher pin, such as pin 41 (F</w:t>
+      </w:r>
+      <w:r>
+        <w:t>3</w:t>
       </w:r>
       <w:bookmarkStart w:id="0" w:name="_GoBack"/>
       <w:bookmarkEnd w:id="0"/>
+      <w:r>
+        <w:t>)</w:t>
+      </w:r>
     </w:p>
     <w:p/>
+    <w:p>
+      <w:pPr>
+        <w:rPr>
+          <w:b/>
+          <w:u w:val="single"/>
+        </w:rPr>
+      </w:pPr>
+      <w:r>
+        <w:rPr>
+          <w:b/>
+          <w:u w:val="single"/>
+        </w:rPr>
+        <w:t>Collected Serial Monitor output:</w:t>
+      </w:r>
+    </w:p>
+    <w:p>
+      <w:r>
+        <w:t>Setup Complete</w:t>
+      </w:r>
+    </w:p>
+    <w:p>
+      <w:r>
+        <w:lastRenderedPageBreak/>
+        <w:t>Setup Complete</w:t>
+      </w:r>
+    </w:p>
+    <w:p>
+      <w:r>
+        <w:t>Elevator Button Pressed: Arcade DIO#0, Joystick Button #0.</w:t>
+      </w:r>
+    </w:p>
+    <w:p>
+      <w:r>
+        <w:t>Elevator Button Pressed: Arcade DIO#1, Joystick Button #1.</w:t>
+      </w:r>
+    </w:p>
+    <w:p>
+      <w:r>
+        <w:t>Elevator Button Pressed: Arcade DIO#2, Joystick Button #2.</w:t>
+      </w:r>
+    </w:p>
+    <w:p>
+      <w:r>
+        <w:t>Elevator Button Pressed: Arcade DIO#3, Joystick Button #3.</w:t>
+      </w:r>
+    </w:p>
+    <w:p>
+      <w:r>
+        <w:t>Elevator Button Pressed: Arcade DIO#4, Joystick Button #4.</w:t>
+      </w:r>
+    </w:p>
+    <w:p>
+      <w:r>
+        <w:t>Elevator Button Pressed: Arcade DIO#5, Joystick Button #5.</w:t>
+      </w:r>
+    </w:p>
+    <w:p>
+      <w:r>
+        <w:t>Elevator Button Pressed: Arcade DIO#7, Joystick Button #7.</w:t>
+      </w:r>
+    </w:p>
+    <w:p>
+      <w:r>
+        <w:t>Elevator Button Pressed: Arcade DIO#8, Joystick Button #8.</w:t>
+      </w:r>
+    </w:p>
+    <w:p>
+      <w:r>
+        <w:t>Elevator Button Pressed: Arcade DIO#9, Joystick Button #9.</w:t>
+      </w:r>
+    </w:p>
+    <w:p>
+      <w:r>
+        <w:t>Elevator Button Pressed: Arcade DIO#10, Joystick Button #10.</w:t>
+      </w:r>
+    </w:p>
+    <w:p>
+      <w:r>
+        <w:t>Elevator Button Pressed: Arcade DIO#11, Joystick Button #11.</w:t>
+      </w:r>
+    </w:p>
+    <w:p>
+      <w:r>
+        <w:t>Elevator Button Pressed: Arcade DIO#12, Joystick Button #12.</w:t>
+      </w:r>
+    </w:p>
+    <w:p>
+      <w:r>
+        <w:t>Elevator Button Pressed: Arcade DIO#13, Joystick Button #13.</w:t>
+      </w:r>
+    </w:p>
+    <w:p>
+      <w:r>
+        <w:t>Cargo/Hatch Button Pressed, commanded: 1</w:t>
+      </w:r>
+    </w:p>
+    <w:p>
+      <w:r>
+        <w:t>Elevator Button Pressed: Arcade DIO#41, Joystick Button #6.</w:t>
+      </w:r>
+    </w:p>
+    <w:p>
+      <w:r>
+        <w:t>Elevator Button Pressed: Arcade DIO#4, Joystick Button #4.</w:t>
+      </w:r>
+    </w:p>
+    <w:p>
+      <w:r>
+        <w:t>Cargo/Hatch Button Pressed, commanded: 0</w:t>
+      </w:r>
+    </w:p>
+    <w:p>
+      <w:r>
+        <w:t>Cargo/Hatch Button Pressed, commanded: 1</w:t>
+      </w:r>
+    </w:p>
+    <w:p>
+      <w:r>
+        <w:t>Cargo/Hatch Button Pressed, commanded: 0</w:t>
+      </w:r>
+    </w:p>
+    <w:p>
+      <w:r>
+        <w:t>Cargo/Hatch Button Pressed, commanded: 1</w:t>
+      </w:r>
+    </w:p>
+    <w:p>
+      <w:r>
+        <w:t>Elevator Button Pressed: Arcade DIO#2, Joystick Button #2.</w:t>
+      </w:r>
+    </w:p>
+    <w:p>
+      <w:r>
+        <w:t>Cargo/Hatch Button Pressed, commanded: 0</w:t>
+      </w:r>
+    </w:p>
+    <w:p>
+      <w:r>
+        <w:t>Cargo/Hatch Button Pressed, commanded: 1</w:t>
+      </w:r>
+    </w:p>
+    <w:p>
+      <w:r>
+        <w:t>Cargo/Hatch Button Pressed, commanded: 0</w:t>
+      </w:r>
+    </w:p>
+    <w:p>
+      <w:r>
+        <w:t>Elevator Button Pressed: Arcade DIO#3, Joystick Button #3.</w:t>
+      </w:r>
+    </w:p>
+    <w:p>
+      <w:r>
+        <w:t>Elevator Button Pressed: Arcade DIO#2, Joystick Button #2.</w:t>
+      </w:r>
+    </w:p>
     <w:p/>
     <w:p>
       <w:r>
@@ -243,6 +541,7 @@
         </w:numPr>
       </w:pPr>
       <w:r>
+        <w:lastRenderedPageBreak/>
         <w:t>However, we had a question if we're allowed unlimited inputs which we should find out. I.e. whether or not we can read more I/</w:t>
       </w:r>
       <w:proofErr w:type="spellStart"/>
@@ -350,6 +649,7 @@
         <w:t xml:space="preserve"> can see them.</w:t>
       </w:r>
     </w:p>
+    <w:p/>
     <w:sectPr>
       <w:pgSz w:w="12240" w:h="15840"/>
       <w:pgMar w:top="1440" w:right="1440" w:bottom="1440" w:left="1440" w:header="720" w:footer="720" w:gutter="0"/>

</xml_diff>

<commit_message>
Shortened delay from 1s to 50ms.
Used 1s to slow logging down for testing purposes.  50ms works well for real-time.  Did a quick regression test pulling pins 0 to 14 low, observed LED pin F1 go high for low pin 6.  All good.
</commit_message>
<xml_diff>
--- a/DeepSpaceButtonBox/Design/DeepSpaceButtonBox.docx
+++ b/DeepSpaceButtonBox/Design/DeepSpaceButtonBox.docx
@@ -3,6 +3,8 @@
 <w:document xmlns:wpc="http://schemas.microsoft.com/office/word/2010/wordprocessingCanvas" xmlns:cx="http://schemas.microsoft.com/office/drawing/2014/chartex" xmlns:cx1="http://schemas.microsoft.com/office/drawing/2015/9/8/chartex" xmlns:cx2="http://schemas.microsoft.com/office/drawing/2015/10/21/chartex" xmlns:cx3="http://schemas.microsoft.com/office/drawing/2016/5/9/chartex" xmlns:cx4="http://schemas.microsoft.com/office/drawing/2016/5/10/chartex" xmlns:cx5="http://schemas.microsoft.com/office/drawing/2016/5/11/chartex" xmlns:cx6="http://schemas.microsoft.com/office/drawing/2016/5/12/chartex" xmlns:cx7="http://schemas.microsoft.com/office/drawing/2016/5/13/chartex" xmlns:cx8="http://schemas.microsoft.com/office/drawing/2016/5/14/chartex" xmlns:mc="http://schemas.openxmlformats.org/markup-compatibility/2006" xmlns:aink="http://schemas.microsoft.com/office/drawing/2016/ink" xmlns:am3d="http://schemas.microsoft.com/office/drawing/2017/model3d" xmlns:o="urn:schemas-microsoft-com:office:office" xmlns:r="http://schemas.openxmlformats.org/officeDocument/2006/relationships" xmlns:m="http://schemas.openxmlformats.org/officeDocument/2006/math" xmlns:v="urn:schemas-microsoft-com:vml" xmlns:wp14="http://schemas.microsoft.com/office/word/2010/wordprocessingDrawing" xmlns:wp="http://schemas.openxmlformats.org/drawingml/2006/wordprocessingDrawing" xmlns:w10="urn:schemas-microsoft-com:office:word" xmlns:w="http://schemas.openxmlformats.org/wordprocessingml/2006/main" xmlns:w14="http://schemas.microsoft.com/office/word/2010/wordml" xmlns:w15="http://schemas.microsoft.com/office/word/2012/wordml" xmlns:w16cid="http://schemas.microsoft.com/office/word/2016/wordml/cid" xmlns:w16se="http://schemas.microsoft.com/office/word/2015/wordml/symex" xmlns:wpg="http://schemas.microsoft.com/office/word/2010/wordprocessingGroup" xmlns:wpi="http://schemas.microsoft.com/office/word/2010/wordprocessingInk" xmlns:wne="http://schemas.microsoft.com/office/word/2006/wordml" xmlns:wps="http://schemas.microsoft.com/office/word/2010/wordprocessingShape" mc:Ignorable="w14 w15 w16se w16cid wp14">
   <w:body>
     <w:p>
+      <w:bookmarkStart w:id="0" w:name="_GoBack"/>
+      <w:bookmarkEnd w:id="0"/>
       <w:r>
         <w:t xml:space="preserve">Design of the </w:t>
       </w:r>
@@ -363,8 +365,6 @@
       <w:r>
         <w:t>3</w:t>
       </w:r>
-      <w:bookmarkStart w:id="0" w:name="_GoBack"/>
-      <w:bookmarkEnd w:id="0"/>
       <w:r>
         <w:t>)</w:t>
       </w:r>
@@ -527,6 +527,168 @@
       </w:r>
     </w:p>
     <w:p/>
+    <w:p/>
+    <w:p>
+      <w:pPr>
+        <w:rPr>
+          <w:b/>
+          <w:u w:val="single"/>
+        </w:rPr>
+      </w:pPr>
+      <w:r>
+        <w:rPr>
+          <w:b/>
+          <w:u w:val="single"/>
+        </w:rPr>
+        <w:lastRenderedPageBreak/>
+        <w:t>Latest Execution as regression test.</w:t>
+      </w:r>
+    </w:p>
+    <w:p>
+      <w:r>
+        <w:t>Setup Complete</w:t>
+      </w:r>
+    </w:p>
+    <w:p>
+      <w:r>
+        <w:t>Elevator Button Pressed: Arcade DIO#3, Joystick Button #3.</w:t>
+      </w:r>
+    </w:p>
+    <w:p>
+      <w:r>
+        <w:t>Setup Complete</w:t>
+      </w:r>
+    </w:p>
+    <w:p>
+      <w:r>
+        <w:t>Elevator Button Pressed: Arcade DIO#3, Joystick Button #3.</w:t>
+      </w:r>
+    </w:p>
+    <w:p>
+      <w:r>
+        <w:t>Elevator Button Pressed: Arcade DIO#4, Joystick Button #4.</w:t>
+      </w:r>
+    </w:p>
+    <w:p>
+      <w:r>
+        <w:t>Elevator Button Pressed: Arcade DIO#5, Joystick Button #5.</w:t>
+      </w:r>
+    </w:p>
+    <w:p>
+      <w:r>
+        <w:t>Elevator Button Pressed: Arcade DIO#2, Joystick Button #2.</w:t>
+      </w:r>
+    </w:p>
+    <w:p>
+      <w:r>
+        <w:t>Elevator Button Pressed: Arcade DIO#0, Joystick Button #0.</w:t>
+      </w:r>
+    </w:p>
+    <w:p>
+      <w:r>
+        <w:t>Elevator Button Pressed: Arcade DIO#1, Joystick Button #1.</w:t>
+      </w:r>
+    </w:p>
+    <w:p>
+      <w:r>
+        <w:t>Elevator Button Pressed: Arcade DIO#2, Joystick Button #2.</w:t>
+      </w:r>
+    </w:p>
+    <w:p>
+      <w:r>
+        <w:t>Elevator Button Pressed: Arcade DIO#3, Joystick Button #3.</w:t>
+      </w:r>
+    </w:p>
+    <w:p>
+      <w:r>
+        <w:t>Elevator Button Pressed: Arcade DIO#4, Joystick Button #4.</w:t>
+      </w:r>
+    </w:p>
+    <w:p>
+      <w:r>
+        <w:t>Elevator Button Pressed: Arcade DIO#5, Joystick Button #5.</w:t>
+      </w:r>
+    </w:p>
+    <w:p>
+      <w:r>
+        <w:t>Elevator Button Pressed: Arcade DIO#8, Joystick Button #8.</w:t>
+      </w:r>
+    </w:p>
+    <w:p>
+      <w:r>
+        <w:t>Elevator Button Pressed: Arcade DIO#7, Joystick Button #7.</w:t>
+      </w:r>
+    </w:p>
+    <w:p>
+      <w:r>
+        <w:t>Elevator Button Pressed: Arcade DIO#9, Joystick Button #9.</w:t>
+      </w:r>
+    </w:p>
+    <w:p>
+      <w:r>
+        <w:t>Elevator Button Pressed: Arcade DIO#10, Joystick Button #10.</w:t>
+      </w:r>
+    </w:p>
+    <w:p>
+      <w:r>
+        <w:t>Elevator Button Pressed: Arcade DIO#11, Joystick Button #11.</w:t>
+      </w:r>
+    </w:p>
+    <w:p>
+      <w:r>
+        <w:t>Elevator Button Pressed: Arcade DIO#12, Joystick Button #12.</w:t>
+      </w:r>
+    </w:p>
+    <w:p>
+      <w:r>
+        <w:t>Elevator Button Pressed: Arcade DIO#13, Joystick Button #13.</w:t>
+      </w:r>
+    </w:p>
+    <w:p>
+      <w:r>
+        <w:t>Cargo/Hatch Button Pressed, commanded: 1</w:t>
+      </w:r>
+    </w:p>
+    <w:p>
+      <w:r>
+        <w:t>Cargo/Hatch Button Pressed, commanded: 0</w:t>
+      </w:r>
+    </w:p>
+    <w:p>
+      <w:r>
+        <w:t>Cargo/Hatch Button Pressed, commanded: 1</w:t>
+      </w:r>
+    </w:p>
+    <w:p>
+      <w:r>
+        <w:t>Cargo/Hatch Button Pressed, commanded: 0</w:t>
+      </w:r>
+    </w:p>
+    <w:p>
+      <w:r>
+        <w:t>Cargo/Hatch Button Pressed, commanded: 1</w:t>
+      </w:r>
+    </w:p>
+    <w:p>
+      <w:r>
+        <w:t>Cargo/Hatch Button Pressed, commanded: 0</w:t>
+      </w:r>
+    </w:p>
+    <w:p>
+      <w:r>
+        <w:t>Cargo/Hatch Button Pressed, commanded: 1</w:t>
+      </w:r>
+    </w:p>
+    <w:p>
+      <w:r>
+        <w:lastRenderedPageBreak/>
+        <w:t>Elevator Button Pressed: Arcade DIO#41, Joystick Button #6.</w:t>
+      </w:r>
+      <w:r>
+        <w:cr/>
+      </w:r>
+    </w:p>
+    <w:p/>
     <w:p>
       <w:r>
         <w:t>Open issues:</w:t>
@@ -541,7 +703,6 @@
         </w:numPr>
       </w:pPr>
       <w:r>
-        <w:lastRenderedPageBreak/>
         <w:t>However, we had a question if we're allowed unlimited inputs which we should find out. I.e. whether or not we can read more I/</w:t>
       </w:r>
       <w:proofErr w:type="spellStart"/>

</xml_diff>

<commit_message>
Shifted the Joystick buttton number to start from 1 rather than zero
This way we can see all button activity on the driver station, to help us with debugging.   Updated the design document.
</commit_message>
<xml_diff>
--- a/DeepSpaceButtonBox/Design/DeepSpaceButtonBox.docx
+++ b/DeepSpaceButtonBox/Design/DeepSpaceButtonBox.docx
@@ -371,407 +371,748 @@
     </w:p>
     <w:p/>
     <w:p>
+      <w:r>
+        <w:rPr>
+          <w:noProof/>
+        </w:rPr>
+        <w:lastRenderedPageBreak/>
+        <w:drawing>
+          <wp:inline distT="0" distB="0" distL="0" distR="0" wp14:anchorId="4A46CD62" wp14:editId="09620D5C">
+            <wp:extent cx="5757905" cy="6705649"/>
+            <wp:effectExtent l="0" t="0" r="0" b="0"/>
+            <wp:docPr id="3" name="Picture 3" descr="A screen shot of a computer&#10;&#10;Description automatically generated"/>
+            <wp:cNvGraphicFramePr>
+              <a:graphicFrameLocks xmlns:a="http://schemas.openxmlformats.org/drawingml/2006/main" noChangeAspect="1"/>
+            </wp:cNvGraphicFramePr>
+            <a:graphic xmlns:a="http://schemas.openxmlformats.org/drawingml/2006/main">
+              <a:graphicData uri="http://schemas.openxmlformats.org/drawingml/2006/picture">
+                <pic:pic xmlns:pic="http://schemas.openxmlformats.org/drawingml/2006/picture">
+                  <pic:nvPicPr>
+                    <pic:cNvPr id="3" name="DD0891D.tmp"/>
+                    <pic:cNvPicPr/>
+                  </pic:nvPicPr>
+                  <pic:blipFill>
+                    <a:blip r:embed="rId10">
+                      <a:extLst>
+                        <a:ext uri="{28A0092B-C50C-407E-A947-70E740481C1C}">
+                          <a14:useLocalDpi xmlns:a14="http://schemas.microsoft.com/office/drawing/2010/main" val="0"/>
+                        </a:ext>
+                      </a:extLst>
+                    </a:blip>
+                    <a:stretch>
+                      <a:fillRect/>
+                    </a:stretch>
+                  </pic:blipFill>
+                  <pic:spPr>
+                    <a:xfrm>
+                      <a:off x="0" y="0"/>
+                      <a:ext cx="5757905" cy="6705649"/>
+                    </a:xfrm>
+                    <a:prstGeom prst="rect">
+                      <a:avLst/>
+                    </a:prstGeom>
+                  </pic:spPr>
+                </pic:pic>
+              </a:graphicData>
+            </a:graphic>
+          </wp:inline>
+        </w:drawing>
+      </w:r>
+    </w:p>
+    <w:p>
+      <w:r>
+        <w:rPr>
+          <w:noProof/>
+        </w:rPr>
+        <w:lastRenderedPageBreak/>
+        <w:drawing>
+          <wp:inline distT="0" distB="0" distL="0" distR="0" wp14:anchorId="39FDD059" wp14:editId="1167695D">
+            <wp:extent cx="5743617" cy="6667549"/>
+            <wp:effectExtent l="0" t="0" r="9525" b="0"/>
+            <wp:docPr id="6" name="Picture 6" descr="A screenshot of a computer&#10;&#10;Description automatically generated"/>
+            <wp:cNvGraphicFramePr>
+              <a:graphicFrameLocks xmlns:a="http://schemas.openxmlformats.org/drawingml/2006/main" noChangeAspect="1"/>
+            </wp:cNvGraphicFramePr>
+            <a:graphic xmlns:a="http://schemas.openxmlformats.org/drawingml/2006/main">
+              <a:graphicData uri="http://schemas.openxmlformats.org/drawingml/2006/picture">
+                <pic:pic xmlns:pic="http://schemas.openxmlformats.org/drawingml/2006/picture">
+                  <pic:nvPicPr>
+                    <pic:cNvPr id="6" name="DD054BC.tmp"/>
+                    <pic:cNvPicPr/>
+                  </pic:nvPicPr>
+                  <pic:blipFill>
+                    <a:blip r:embed="rId11">
+                      <a:extLst>
+                        <a:ext uri="{28A0092B-C50C-407E-A947-70E740481C1C}">
+                          <a14:useLocalDpi xmlns:a14="http://schemas.microsoft.com/office/drawing/2010/main" val="0"/>
+                        </a:ext>
+                      </a:extLst>
+                    </a:blip>
+                    <a:stretch>
+                      <a:fillRect/>
+                    </a:stretch>
+                  </pic:blipFill>
+                  <pic:spPr>
+                    <a:xfrm>
+                      <a:off x="0" y="0"/>
+                      <a:ext cx="5743617" cy="6667549"/>
+                    </a:xfrm>
+                    <a:prstGeom prst="rect">
+                      <a:avLst/>
+                    </a:prstGeom>
+                  </pic:spPr>
+                </pic:pic>
+              </a:graphicData>
+            </a:graphic>
+          </wp:inline>
+        </w:drawing>
+      </w:r>
+    </w:p>
+    <w:p>
       <w:pPr>
         <w:rPr>
           <w:b/>
           <w:u w:val="single"/>
         </w:rPr>
       </w:pPr>
-      <w:r>
+    </w:p>
+    <w:p>
+      <w:r>
+        <w:t xml:space="preserve">It seems to run the setup routine 2x, maybe because of being connected to the IDE and auto loader from PJRC.  Doesn’t seem to cause a problem. </w:t>
+      </w:r>
+    </w:p>
+    <w:p>
+      <w:pPr>
         <w:rPr>
           <w:b/>
           <w:u w:val="single"/>
         </w:rPr>
+      </w:pPr>
+      <w:r>
+        <w:rPr>
+          <w:b/>
+          <w:u w:val="single"/>
+        </w:rPr>
         <w:t>Collected Serial Monitor output:</w:t>
       </w:r>
     </w:p>
     <w:p>
-      <w:r>
+      <w:pPr>
+        <w:spacing w:after="0"/>
+        <w:rPr>
+          <w:rFonts w:ascii="Courier New" w:hAnsi="Courier New" w:cs="Courier New"/>
+          <w:sz w:val="20"/>
+          <w:szCs w:val="20"/>
+        </w:rPr>
+      </w:pPr>
+      <w:r>
+        <w:rPr>
+          <w:rFonts w:ascii="Courier New" w:hAnsi="Courier New" w:cs="Courier New"/>
+          <w:sz w:val="20"/>
+          <w:szCs w:val="20"/>
+        </w:rPr>
         <w:t>Setup Complete</w:t>
       </w:r>
     </w:p>
     <w:p>
-      <w:r>
+      <w:pPr>
+        <w:spacing w:after="0"/>
+        <w:rPr>
+          <w:rFonts w:ascii="Courier New" w:hAnsi="Courier New" w:cs="Courier New"/>
+          <w:sz w:val="20"/>
+          <w:szCs w:val="20"/>
+        </w:rPr>
+      </w:pPr>
+      <w:r>
+        <w:rPr>
+          <w:rFonts w:ascii="Courier New" w:hAnsi="Courier New" w:cs="Courier New"/>
+          <w:sz w:val="20"/>
+          <w:szCs w:val="20"/>
+        </w:rPr>
+        <w:t>Elevator Button Pressed: Arcade DIO#0, Joystick Button #1.</w:t>
+      </w:r>
+    </w:p>
+    <w:p>
+      <w:pPr>
+        <w:spacing w:after="0"/>
+        <w:rPr>
+          <w:rFonts w:ascii="Courier New" w:hAnsi="Courier New" w:cs="Courier New"/>
+          <w:sz w:val="20"/>
+          <w:szCs w:val="20"/>
+        </w:rPr>
+      </w:pPr>
+      <w:r>
+        <w:rPr>
+          <w:rFonts w:ascii="Courier New" w:hAnsi="Courier New" w:cs="Courier New"/>
+          <w:sz w:val="20"/>
+          <w:szCs w:val="20"/>
+        </w:rPr>
         <w:lastRenderedPageBreak/>
         <w:t>Setup Complete</w:t>
       </w:r>
     </w:p>
     <w:p>
-      <w:r>
-        <w:t>Elevator Button Pressed: Arcade DIO#0, Joystick Button #0.</w:t>
-      </w:r>
-    </w:p>
-    <w:p>
-      <w:r>
-        <w:t>Elevator Button Pressed: Arcade DIO#1, Joystick Button #1.</w:t>
-      </w:r>
-    </w:p>
-    <w:p>
-      <w:r>
-        <w:t>Elevator Button Pressed: Arcade DIO#2, Joystick Button #2.</w:t>
-      </w:r>
-    </w:p>
-    <w:p>
-      <w:r>
-        <w:t>Elevator Button Pressed: Arcade DIO#3, Joystick Button #3.</w:t>
-      </w:r>
-    </w:p>
-    <w:p>
-      <w:r>
-        <w:t>Elevator Button Pressed: Arcade DIO#4, Joystick Button #4.</w:t>
-      </w:r>
-    </w:p>
-    <w:p>
-      <w:r>
-        <w:t>Elevator Button Pressed: Arcade DIO#5, Joystick Button #5.</w:t>
-      </w:r>
-    </w:p>
-    <w:p>
-      <w:r>
-        <w:t>Elevator Button Pressed: Arcade DIO#7, Joystick Button #7.</w:t>
-      </w:r>
-    </w:p>
-    <w:p>
-      <w:r>
-        <w:t>Elevator Button Pressed: Arcade DIO#8, Joystick Button #8.</w:t>
-      </w:r>
-    </w:p>
-    <w:p>
-      <w:r>
-        <w:t>Elevator Button Pressed: Arcade DIO#9, Joystick Button #9.</w:t>
-      </w:r>
-    </w:p>
-    <w:p>
-      <w:r>
-        <w:t>Elevator Button Pressed: Arcade DIO#10, Joystick Button #10.</w:t>
-      </w:r>
-    </w:p>
-    <w:p>
-      <w:r>
-        <w:t>Elevator Button Pressed: Arcade DIO#11, Joystick Button #11.</w:t>
-      </w:r>
-    </w:p>
-    <w:p>
-      <w:r>
-        <w:t>Elevator Button Pressed: Arcade DIO#12, Joystick Button #12.</w:t>
-      </w:r>
-    </w:p>
-    <w:p>
-      <w:r>
-        <w:t>Elevator Button Pressed: Arcade DIO#13, Joystick Button #13.</w:t>
-      </w:r>
-    </w:p>
-    <w:p>
-      <w:r>
+      <w:pPr>
+        <w:spacing w:after="0"/>
+        <w:rPr>
+          <w:rFonts w:ascii="Courier New" w:hAnsi="Courier New" w:cs="Courier New"/>
+          <w:sz w:val="20"/>
+          <w:szCs w:val="20"/>
+        </w:rPr>
+      </w:pPr>
+      <w:r>
+        <w:rPr>
+          <w:rFonts w:ascii="Courier New" w:hAnsi="Courier New" w:cs="Courier New"/>
+          <w:sz w:val="20"/>
+          <w:szCs w:val="20"/>
+        </w:rPr>
+        <w:t>Elevator Button Pressed: Arcade DIO#0, Joystick Button #1.</w:t>
+      </w:r>
+    </w:p>
+    <w:p>
+      <w:pPr>
+        <w:spacing w:after="0"/>
+        <w:rPr>
+          <w:rFonts w:ascii="Courier New" w:hAnsi="Courier New" w:cs="Courier New"/>
+          <w:sz w:val="20"/>
+          <w:szCs w:val="20"/>
+        </w:rPr>
+      </w:pPr>
+      <w:r>
+        <w:rPr>
+          <w:rFonts w:ascii="Courier New" w:hAnsi="Courier New" w:cs="Courier New"/>
+          <w:sz w:val="20"/>
+          <w:szCs w:val="20"/>
+        </w:rPr>
+        <w:t>Elevator Button Pressed: Arcade DIO#1, Joystick Button #2.</w:t>
+      </w:r>
+    </w:p>
+    <w:p>
+      <w:pPr>
+        <w:spacing w:after="0"/>
+        <w:rPr>
+          <w:rFonts w:ascii="Courier New" w:hAnsi="Courier New" w:cs="Courier New"/>
+          <w:sz w:val="20"/>
+          <w:szCs w:val="20"/>
+        </w:rPr>
+      </w:pPr>
+      <w:r>
+        <w:rPr>
+          <w:rFonts w:ascii="Courier New" w:hAnsi="Courier New" w:cs="Courier New"/>
+          <w:sz w:val="20"/>
+          <w:szCs w:val="20"/>
+        </w:rPr>
+        <w:t>Elevator Button Pressed: Arcade DIO#0, Joystick Button #1.</w:t>
+      </w:r>
+    </w:p>
+    <w:p>
+      <w:pPr>
+        <w:spacing w:after="0"/>
+        <w:rPr>
+          <w:rFonts w:ascii="Courier New" w:hAnsi="Courier New" w:cs="Courier New"/>
+          <w:sz w:val="20"/>
+          <w:szCs w:val="20"/>
+        </w:rPr>
+      </w:pPr>
+      <w:r>
+        <w:rPr>
+          <w:rFonts w:ascii="Courier New" w:hAnsi="Courier New" w:cs="Courier New"/>
+          <w:sz w:val="20"/>
+          <w:szCs w:val="20"/>
+        </w:rPr>
+        <w:t>Elevator Button Pressed: Arcade DIO#1, Joystick Button #2.</w:t>
+      </w:r>
+    </w:p>
+    <w:p>
+      <w:pPr>
+        <w:spacing w:after="0"/>
+        <w:rPr>
+          <w:rFonts w:ascii="Courier New" w:hAnsi="Courier New" w:cs="Courier New"/>
+          <w:sz w:val="20"/>
+          <w:szCs w:val="20"/>
+        </w:rPr>
+      </w:pPr>
+      <w:r>
+        <w:rPr>
+          <w:rFonts w:ascii="Courier New" w:hAnsi="Courier New" w:cs="Courier New"/>
+          <w:sz w:val="20"/>
+          <w:szCs w:val="20"/>
+        </w:rPr>
+        <w:t>Elevator Button Pressed: Arcade DIO#2, Joystick Button #3.</w:t>
+      </w:r>
+    </w:p>
+    <w:p>
+      <w:pPr>
+        <w:spacing w:after="0"/>
+        <w:rPr>
+          <w:rFonts w:ascii="Courier New" w:hAnsi="Courier New" w:cs="Courier New"/>
+          <w:sz w:val="20"/>
+          <w:szCs w:val="20"/>
+        </w:rPr>
+      </w:pPr>
+      <w:r>
+        <w:rPr>
+          <w:rFonts w:ascii="Courier New" w:hAnsi="Courier New" w:cs="Courier New"/>
+          <w:sz w:val="20"/>
+          <w:szCs w:val="20"/>
+        </w:rPr>
+        <w:t>Elevator Button Pressed: Arcade DIO#3, Joystick Button #4.</w:t>
+      </w:r>
+    </w:p>
+    <w:p>
+      <w:pPr>
+        <w:spacing w:after="0"/>
+        <w:rPr>
+          <w:rFonts w:ascii="Courier New" w:hAnsi="Courier New" w:cs="Courier New"/>
+          <w:sz w:val="20"/>
+          <w:szCs w:val="20"/>
+        </w:rPr>
+      </w:pPr>
+      <w:r>
+        <w:rPr>
+          <w:rFonts w:ascii="Courier New" w:hAnsi="Courier New" w:cs="Courier New"/>
+          <w:sz w:val="20"/>
+          <w:szCs w:val="20"/>
+        </w:rPr>
+        <w:t>Elevator Button Pressed: Arcade DIO#4, Joystick Button #5.</w:t>
+      </w:r>
+    </w:p>
+    <w:p>
+      <w:pPr>
+        <w:spacing w:after="0"/>
+        <w:rPr>
+          <w:rFonts w:ascii="Courier New" w:hAnsi="Courier New" w:cs="Courier New"/>
+          <w:sz w:val="20"/>
+          <w:szCs w:val="20"/>
+        </w:rPr>
+      </w:pPr>
+      <w:r>
+        <w:rPr>
+          <w:rFonts w:ascii="Courier New" w:hAnsi="Courier New" w:cs="Courier New"/>
+          <w:sz w:val="20"/>
+          <w:szCs w:val="20"/>
+        </w:rPr>
+        <w:t>Elevator Button Pressed: Arcade DIO#5, Joystick Button #6.</w:t>
+      </w:r>
+    </w:p>
+    <w:p>
+      <w:pPr>
+        <w:spacing w:after="0"/>
+        <w:rPr>
+          <w:rFonts w:ascii="Courier New" w:hAnsi="Courier New" w:cs="Courier New"/>
+          <w:sz w:val="20"/>
+          <w:szCs w:val="20"/>
+        </w:rPr>
+      </w:pPr>
+      <w:r>
+        <w:rPr>
+          <w:rFonts w:ascii="Courier New" w:hAnsi="Courier New" w:cs="Courier New"/>
+          <w:sz w:val="20"/>
+          <w:szCs w:val="20"/>
+        </w:rPr>
+        <w:t>Elevator Button Pressed: Arcade DIO#7, Joystick Button #8.</w:t>
+      </w:r>
+    </w:p>
+    <w:p>
+      <w:pPr>
+        <w:spacing w:after="0"/>
+        <w:rPr>
+          <w:rFonts w:ascii="Courier New" w:hAnsi="Courier New" w:cs="Courier New"/>
+          <w:sz w:val="20"/>
+          <w:szCs w:val="20"/>
+        </w:rPr>
+      </w:pPr>
+      <w:r>
+        <w:rPr>
+          <w:rFonts w:ascii="Courier New" w:hAnsi="Courier New" w:cs="Courier New"/>
+          <w:sz w:val="20"/>
+          <w:szCs w:val="20"/>
+        </w:rPr>
+        <w:t>Elevator Button Pressed: Arcade DIO#8, Joystick Button #9.</w:t>
+      </w:r>
+    </w:p>
+    <w:p>
+      <w:pPr>
+        <w:spacing w:after="0"/>
+        <w:rPr>
+          <w:rFonts w:ascii="Courier New" w:hAnsi="Courier New" w:cs="Courier New"/>
+          <w:sz w:val="20"/>
+          <w:szCs w:val="20"/>
+        </w:rPr>
+      </w:pPr>
+      <w:r>
+        <w:rPr>
+          <w:rFonts w:ascii="Courier New" w:hAnsi="Courier New" w:cs="Courier New"/>
+          <w:sz w:val="20"/>
+          <w:szCs w:val="20"/>
+        </w:rPr>
+        <w:t>Elevator Button Pressed: Arcade DIO#9, Joystick Button #10.</w:t>
+      </w:r>
+    </w:p>
+    <w:p>
+      <w:pPr>
+        <w:spacing w:after="0"/>
+        <w:rPr>
+          <w:rFonts w:ascii="Courier New" w:hAnsi="Courier New" w:cs="Courier New"/>
+          <w:sz w:val="20"/>
+          <w:szCs w:val="20"/>
+        </w:rPr>
+      </w:pPr>
+      <w:r>
+        <w:rPr>
+          <w:rFonts w:ascii="Courier New" w:hAnsi="Courier New" w:cs="Courier New"/>
+          <w:sz w:val="20"/>
+          <w:szCs w:val="20"/>
+        </w:rPr>
+        <w:t>Elevator Button Pressed: Arcade DIO#10, Joystick Button #11.</w:t>
+      </w:r>
+    </w:p>
+    <w:p>
+      <w:pPr>
+        <w:spacing w:after="0"/>
+        <w:rPr>
+          <w:rFonts w:ascii="Courier New" w:hAnsi="Courier New" w:cs="Courier New"/>
+          <w:sz w:val="20"/>
+          <w:szCs w:val="20"/>
+        </w:rPr>
+      </w:pPr>
+      <w:r>
+        <w:rPr>
+          <w:rFonts w:ascii="Courier New" w:hAnsi="Courier New" w:cs="Courier New"/>
+          <w:sz w:val="20"/>
+          <w:szCs w:val="20"/>
+        </w:rPr>
+        <w:t>Elevator Button Pressed: Arcade DIO#11, Joystick Button #12.</w:t>
+      </w:r>
+    </w:p>
+    <w:p>
+      <w:pPr>
+        <w:spacing w:after="0"/>
+        <w:rPr>
+          <w:rFonts w:ascii="Courier New" w:hAnsi="Courier New" w:cs="Courier New"/>
+          <w:sz w:val="20"/>
+          <w:szCs w:val="20"/>
+        </w:rPr>
+      </w:pPr>
+      <w:r>
+        <w:rPr>
+          <w:rFonts w:ascii="Courier New" w:hAnsi="Courier New" w:cs="Courier New"/>
+          <w:sz w:val="20"/>
+          <w:szCs w:val="20"/>
+        </w:rPr>
+        <w:t>Elevator Button Pressed: Arcade DIO#12, Joystick Button #13.</w:t>
+      </w:r>
+    </w:p>
+    <w:p>
+      <w:pPr>
+        <w:spacing w:after="0"/>
+        <w:rPr>
+          <w:rFonts w:ascii="Courier New" w:hAnsi="Courier New" w:cs="Courier New"/>
+          <w:sz w:val="20"/>
+          <w:szCs w:val="20"/>
+        </w:rPr>
+      </w:pPr>
+      <w:r>
+        <w:rPr>
+          <w:rFonts w:ascii="Courier New" w:hAnsi="Courier New" w:cs="Courier New"/>
+          <w:sz w:val="20"/>
+          <w:szCs w:val="20"/>
+        </w:rPr>
+        <w:t>Elevator Button Pressed: Arcade DIO#13, Joystick Button #14.</w:t>
+      </w:r>
+    </w:p>
+    <w:p>
+      <w:pPr>
+        <w:spacing w:after="0"/>
+        <w:rPr>
+          <w:rFonts w:ascii="Courier New" w:hAnsi="Courier New" w:cs="Courier New"/>
+          <w:sz w:val="20"/>
+          <w:szCs w:val="20"/>
+        </w:rPr>
+      </w:pPr>
+      <w:r>
+        <w:rPr>
+          <w:rFonts w:ascii="Courier New" w:hAnsi="Courier New" w:cs="Courier New"/>
+          <w:sz w:val="20"/>
+          <w:szCs w:val="20"/>
+        </w:rPr>
+        <w:t>Cargo/Hatch Button Pressed, commanded: 2</w:t>
+      </w:r>
+    </w:p>
+    <w:p>
+      <w:pPr>
+        <w:spacing w:after="0"/>
+        <w:rPr>
+          <w:rFonts w:ascii="Courier New" w:hAnsi="Courier New" w:cs="Courier New"/>
+          <w:sz w:val="20"/>
+          <w:szCs w:val="20"/>
+        </w:rPr>
+      </w:pPr>
+      <w:r>
+        <w:rPr>
+          <w:rFonts w:ascii="Courier New" w:hAnsi="Courier New" w:cs="Courier New"/>
+          <w:sz w:val="20"/>
+          <w:szCs w:val="20"/>
+        </w:rPr>
         <w:t>Cargo/Hatch Button Pressed, commanded: 1</w:t>
       </w:r>
     </w:p>
     <w:p>
-      <w:r>
-        <w:t>Elevator Button Pressed: Arcade DIO#41, Joystick Button #6.</w:t>
-      </w:r>
-    </w:p>
-    <w:p>
-      <w:r>
-        <w:t>Elevator Button Pressed: Arcade DIO#4, Joystick Button #4.</w:t>
-      </w:r>
-    </w:p>
-    <w:p>
-      <w:r>
-        <w:t>Cargo/Hatch Button Pressed, commanded: 0</w:t>
-      </w:r>
-    </w:p>
-    <w:p>
-      <w:r>
+      <w:pPr>
+        <w:spacing w:after="0"/>
+        <w:rPr>
+          <w:rFonts w:ascii="Courier New" w:hAnsi="Courier New" w:cs="Courier New"/>
+          <w:sz w:val="20"/>
+          <w:szCs w:val="20"/>
+        </w:rPr>
+      </w:pPr>
+      <w:r>
+        <w:rPr>
+          <w:rFonts w:ascii="Courier New" w:hAnsi="Courier New" w:cs="Courier New"/>
+          <w:sz w:val="20"/>
+          <w:szCs w:val="20"/>
+        </w:rPr>
+        <w:t>Elevator Button Pressed: Arcade DIO#12, Joystick Button #13.</w:t>
+      </w:r>
+    </w:p>
+    <w:p>
+      <w:pPr>
+        <w:spacing w:after="0"/>
+        <w:rPr>
+          <w:rFonts w:ascii="Courier New" w:hAnsi="Courier New" w:cs="Courier New"/>
+          <w:sz w:val="20"/>
+          <w:szCs w:val="20"/>
+        </w:rPr>
+      </w:pPr>
+      <w:r>
+        <w:rPr>
+          <w:rFonts w:ascii="Courier New" w:hAnsi="Courier New" w:cs="Courier New"/>
+          <w:sz w:val="20"/>
+          <w:szCs w:val="20"/>
+        </w:rPr>
+        <w:t>Elevator Button Pressed: Arcade DIO#11, Joystick Button #12.</w:t>
+      </w:r>
+    </w:p>
+    <w:p>
+      <w:pPr>
+        <w:spacing w:after="0"/>
+        <w:rPr>
+          <w:rFonts w:ascii="Courier New" w:hAnsi="Courier New" w:cs="Courier New"/>
+          <w:sz w:val="20"/>
+          <w:szCs w:val="20"/>
+        </w:rPr>
+      </w:pPr>
+      <w:r>
+        <w:rPr>
+          <w:rFonts w:ascii="Courier New" w:hAnsi="Courier New" w:cs="Courier New"/>
+          <w:sz w:val="20"/>
+          <w:szCs w:val="20"/>
+        </w:rPr>
+        <w:t>Elevator Button Pressed: Arcade DIO#10, Joystick Button #11.</w:t>
+      </w:r>
+    </w:p>
+    <w:p>
+      <w:pPr>
+        <w:spacing w:after="0"/>
+        <w:rPr>
+          <w:rFonts w:ascii="Courier New" w:hAnsi="Courier New" w:cs="Courier New"/>
+          <w:sz w:val="20"/>
+          <w:szCs w:val="20"/>
+        </w:rPr>
+      </w:pPr>
+      <w:r>
+        <w:rPr>
+          <w:rFonts w:ascii="Courier New" w:hAnsi="Courier New" w:cs="Courier New"/>
+          <w:sz w:val="20"/>
+          <w:szCs w:val="20"/>
+        </w:rPr>
+        <w:t>Elevator Button Pressed: Arcade DIO#11, Joystick Button #12.</w:t>
+      </w:r>
+    </w:p>
+    <w:p>
+      <w:pPr>
+        <w:spacing w:after="0"/>
+        <w:rPr>
+          <w:rFonts w:ascii="Courier New" w:hAnsi="Courier New" w:cs="Courier New"/>
+          <w:sz w:val="20"/>
+          <w:szCs w:val="20"/>
+        </w:rPr>
+      </w:pPr>
+      <w:r>
+        <w:rPr>
+          <w:rFonts w:ascii="Courier New" w:hAnsi="Courier New" w:cs="Courier New"/>
+          <w:sz w:val="20"/>
+          <w:szCs w:val="20"/>
+        </w:rPr>
+        <w:t>Elevator Button Pressed: Arcade DIO#12, Joystick Button #13.</w:t>
+      </w:r>
+    </w:p>
+    <w:p>
+      <w:pPr>
+        <w:spacing w:after="0"/>
+        <w:rPr>
+          <w:rFonts w:ascii="Courier New" w:hAnsi="Courier New" w:cs="Courier New"/>
+          <w:sz w:val="20"/>
+          <w:szCs w:val="20"/>
+        </w:rPr>
+      </w:pPr>
+      <w:r>
+        <w:rPr>
+          <w:rFonts w:ascii="Courier New" w:hAnsi="Courier New" w:cs="Courier New"/>
+          <w:sz w:val="20"/>
+          <w:szCs w:val="20"/>
+        </w:rPr>
+        <w:t>Elevator Button Pressed: Arcade DIO#13, Joystick Button #14.</w:t>
+      </w:r>
+    </w:p>
+    <w:p>
+      <w:pPr>
+        <w:spacing w:after="0"/>
+        <w:rPr>
+          <w:rFonts w:ascii="Courier New" w:hAnsi="Courier New" w:cs="Courier New"/>
+          <w:sz w:val="20"/>
+          <w:szCs w:val="20"/>
+        </w:rPr>
+      </w:pPr>
+      <w:r>
+        <w:rPr>
+          <w:rFonts w:ascii="Courier New" w:hAnsi="Courier New" w:cs="Courier New"/>
+          <w:sz w:val="20"/>
+          <w:szCs w:val="20"/>
+        </w:rPr>
+        <w:t>Cargo/Hatch Button Pressed, commanded: 2</w:t>
+      </w:r>
+    </w:p>
+    <w:p>
+      <w:pPr>
+        <w:spacing w:after="0"/>
+        <w:rPr>
+          <w:rFonts w:ascii="Courier New" w:hAnsi="Courier New" w:cs="Courier New"/>
+          <w:sz w:val="20"/>
+          <w:szCs w:val="20"/>
+        </w:rPr>
+      </w:pPr>
+      <w:r>
+        <w:rPr>
+          <w:rFonts w:ascii="Courier New" w:hAnsi="Courier New" w:cs="Courier New"/>
+          <w:sz w:val="20"/>
+          <w:szCs w:val="20"/>
+        </w:rPr>
         <w:t>Cargo/Hatch Button Pressed, commanded: 1</w:t>
       </w:r>
     </w:p>
     <w:p>
-      <w:r>
-        <w:t>Cargo/Hatch Button Pressed, commanded: 0</w:t>
-      </w:r>
-    </w:p>
-    <w:p>
-      <w:r>
+      <w:pPr>
+        <w:spacing w:after="0"/>
+        <w:rPr>
+          <w:rFonts w:ascii="Courier New" w:hAnsi="Courier New" w:cs="Courier New"/>
+          <w:sz w:val="20"/>
+          <w:szCs w:val="20"/>
+        </w:rPr>
+      </w:pPr>
+      <w:r>
+        <w:rPr>
+          <w:rFonts w:ascii="Courier New" w:hAnsi="Courier New" w:cs="Courier New"/>
+          <w:sz w:val="20"/>
+          <w:szCs w:val="20"/>
+        </w:rPr>
+        <w:t>Cargo/Hatch Button Pressed, commanded: 2</w:t>
+      </w:r>
+    </w:p>
+    <w:p>
+      <w:pPr>
+        <w:spacing w:after="0"/>
+        <w:rPr>
+          <w:rFonts w:ascii="Courier New" w:hAnsi="Courier New" w:cs="Courier New"/>
+          <w:sz w:val="20"/>
+          <w:szCs w:val="20"/>
+        </w:rPr>
+      </w:pPr>
+      <w:r>
+        <w:rPr>
+          <w:rFonts w:ascii="Courier New" w:hAnsi="Courier New" w:cs="Courier New"/>
+          <w:sz w:val="20"/>
+          <w:szCs w:val="20"/>
+        </w:rPr>
         <w:t>Cargo/Hatch Button Pressed, commanded: 1</w:t>
       </w:r>
     </w:p>
     <w:p>
-      <w:r>
-        <w:t>Elevator Button Pressed: Arcade DIO#2, Joystick Button #2.</w:t>
-      </w:r>
-    </w:p>
-    <w:p>
-      <w:r>
-        <w:t>Cargo/Hatch Button Pressed, commanded: 0</w:t>
-      </w:r>
-    </w:p>
-    <w:p>
-      <w:r>
+      <w:pPr>
+        <w:spacing w:after="0"/>
+        <w:rPr>
+          <w:rFonts w:ascii="Courier New" w:hAnsi="Courier New" w:cs="Courier New"/>
+          <w:sz w:val="20"/>
+          <w:szCs w:val="20"/>
+        </w:rPr>
+      </w:pPr>
+      <w:r>
+        <w:rPr>
+          <w:rFonts w:ascii="Courier New" w:hAnsi="Courier New" w:cs="Courier New"/>
+          <w:sz w:val="20"/>
+          <w:szCs w:val="20"/>
+        </w:rPr>
+        <w:t>Cargo/Hatch Button Pressed, commanded: 2</w:t>
+      </w:r>
+    </w:p>
+    <w:p>
+      <w:pPr>
+        <w:spacing w:after="0"/>
+        <w:rPr>
+          <w:rFonts w:ascii="Courier New" w:hAnsi="Courier New" w:cs="Courier New"/>
+          <w:sz w:val="20"/>
+          <w:szCs w:val="20"/>
+        </w:rPr>
+      </w:pPr>
+      <w:r>
+        <w:rPr>
+          <w:rFonts w:ascii="Courier New" w:hAnsi="Courier New" w:cs="Courier New"/>
+          <w:sz w:val="20"/>
+          <w:szCs w:val="20"/>
+        </w:rPr>
         <w:t>Cargo/Hatch Button Pressed, commanded: 1</w:t>
       </w:r>
     </w:p>
     <w:p>
-      <w:r>
-        <w:t>Cargo/Hatch Button Pressed, commanded: 0</w:t>
-      </w:r>
-    </w:p>
-    <w:p>
-      <w:r>
-        <w:t>Elevator Button Pressed: Arcade DIO#3, Joystick Button #3.</w:t>
-      </w:r>
-    </w:p>
-    <w:p>
-      <w:r>
-        <w:t>Elevator Button Pressed: Arcade DIO#2, Joystick Button #2.</w:t>
+      <w:pPr>
+        <w:spacing w:after="0"/>
+        <w:rPr>
+          <w:rFonts w:ascii="Courier New" w:hAnsi="Courier New" w:cs="Courier New"/>
+          <w:sz w:val="20"/>
+          <w:szCs w:val="20"/>
+        </w:rPr>
+      </w:pPr>
+      <w:r>
+        <w:rPr>
+          <w:rFonts w:ascii="Courier New" w:hAnsi="Courier New" w:cs="Courier New"/>
+          <w:sz w:val="20"/>
+          <w:szCs w:val="20"/>
+        </w:rPr>
+        <w:t>Cargo/Hatch Button Pressed, commanded: 2</w:t>
+      </w:r>
+    </w:p>
+    <w:p>
+      <w:pPr>
+        <w:spacing w:after="0"/>
+        <w:rPr>
+          <w:rFonts w:ascii="Courier New" w:hAnsi="Courier New" w:cs="Courier New"/>
+          <w:sz w:val="20"/>
+          <w:szCs w:val="20"/>
+        </w:rPr>
+      </w:pPr>
+      <w:r>
+        <w:rPr>
+          <w:rFonts w:ascii="Courier New" w:hAnsi="Courier New" w:cs="Courier New"/>
+          <w:sz w:val="20"/>
+          <w:szCs w:val="20"/>
+        </w:rPr>
+        <w:t>Elevator Button Pressed: Arcade DIO#4, Joystick Button #5.</w:t>
       </w:r>
     </w:p>
     <w:p/>
-    <w:p/>
-    <w:p>
-      <w:pPr>
-        <w:rPr>
-          <w:b/>
-          <w:u w:val="single"/>
-        </w:rPr>
-      </w:pPr>
-      <w:r>
-        <w:rPr>
-          <w:b/>
-          <w:u w:val="single"/>
-        </w:rPr>
-        <w:lastRenderedPageBreak/>
-        <w:t>Latest Execution as regression test.</w:t>
-      </w:r>
-    </w:p>
-    <w:p>
-      <w:r>
-        <w:t>Setup Complete</w:t>
-      </w:r>
-    </w:p>
-    <w:p>
-      <w:r>
-        <w:t>Elevator Button Pressed: Arcade DIO#3, Joystick Button #3.</w:t>
-      </w:r>
-    </w:p>
-    <w:p>
-      <w:r>
-        <w:t>Setup Complete</w:t>
-      </w:r>
-    </w:p>
-    <w:p>
-      <w:r>
-        <w:t>Elevator Button Pressed: Arcade DIO#3, Joystick Button #3.</w:t>
-      </w:r>
-    </w:p>
-    <w:p>
-      <w:r>
-        <w:t>Elevator Button Pressed: Arcade DIO#4, Joystick Button #4.</w:t>
-      </w:r>
-    </w:p>
-    <w:p>
-      <w:r>
-        <w:t>Elevator Button Pressed: Arcade DIO#5, Joystick Button #5.</w:t>
-      </w:r>
-    </w:p>
-    <w:p>
-      <w:r>
-        <w:t>Elevator Button Pressed: Arcade DIO#2, Joystick Button #2.</w:t>
-      </w:r>
-    </w:p>
-    <w:p>
-      <w:r>
-        <w:t>Elevator Button Pressed: Arcade DIO#0, Joystick Button #0.</w:t>
-      </w:r>
-    </w:p>
-    <w:p>
-      <w:r>
-        <w:t>Elevator Button Pressed: Arcade DIO#1, Joystick Button #1.</w:t>
-      </w:r>
-    </w:p>
-    <w:p>
-      <w:r>
-        <w:t>Elevator Button Pressed: Arcade DIO#2, Joystick Button #2.</w:t>
-      </w:r>
-    </w:p>
-    <w:p>
-      <w:r>
-        <w:t>Elevator Button Pressed: Arcade DIO#3, Joystick Button #3.</w:t>
-      </w:r>
-    </w:p>
-    <w:p>
-      <w:r>
-        <w:t>Elevator Button Pressed: Arcade DIO#4, Joystick Button #4.</w:t>
-      </w:r>
-    </w:p>
-    <w:p>
-      <w:r>
-        <w:t>Elevator Button Pressed: Arcade DIO#5, Joystick Button #5.</w:t>
-      </w:r>
-    </w:p>
-    <w:p>
-      <w:r>
-        <w:t>Elevator Button Pressed: Arcade DIO#8, Joystick Button #8.</w:t>
-      </w:r>
-    </w:p>
-    <w:p>
-      <w:r>
-        <w:t>Elevator Button Pressed: Arcade DIO#7, Joystick Button #7.</w:t>
-      </w:r>
-    </w:p>
-    <w:p>
-      <w:r>
-        <w:t>Elevator Button Pressed: Arcade DIO#9, Joystick Button #9.</w:t>
-      </w:r>
-    </w:p>
-    <w:p>
-      <w:r>
-        <w:t>Elevator Button Pressed: Arcade DIO#10, Joystick Button #10.</w:t>
-      </w:r>
-    </w:p>
-    <w:p>
-      <w:r>
-        <w:t>Elevator Button Pressed: Arcade DIO#11, Joystick Button #11.</w:t>
-      </w:r>
-    </w:p>
-    <w:p>
-      <w:r>
-        <w:t>Elevator Button Pressed: Arcade DIO#12, Joystick Button #12.</w:t>
-      </w:r>
-    </w:p>
-    <w:p>
-      <w:r>
-        <w:t>Elevator Button Pressed: Arcade DIO#13, Joystick Button #13.</w:t>
-      </w:r>
-    </w:p>
-    <w:p>
-      <w:r>
-        <w:t>Cargo/Hatch Button Pressed, commanded: 1</w:t>
-      </w:r>
-    </w:p>
-    <w:p>
-      <w:r>
-        <w:t>Cargo/Hatch Button Pressed, commanded: 0</w:t>
-      </w:r>
-    </w:p>
-    <w:p>
-      <w:r>
-        <w:t>Cargo/Hatch Button Pressed, commanded: 1</w:t>
-      </w:r>
-    </w:p>
-    <w:p>
-      <w:r>
-        <w:t>Cargo/Hatch Button Pressed, commanded: 0</w:t>
-      </w:r>
-    </w:p>
-    <w:p>
-      <w:r>
-        <w:t>Cargo/Hatch Button Pressed, commanded: 1</w:t>
-      </w:r>
-    </w:p>
-    <w:p>
-      <w:r>
-        <w:t>Cargo/Hatch Button Pressed, commanded: 0</w:t>
-      </w:r>
-    </w:p>
-    <w:p>
-      <w:r>
-        <w:t>Cargo/Hatch Button Pressed, commanded: 1</w:t>
-      </w:r>
-    </w:p>
-    <w:p>
-      <w:r>
-        <w:lastRenderedPageBreak/>
-        <w:t>Elevator Button Pressed: Arcade DIO#41, Joystick Button #6.</w:t>
-      </w:r>
-      <w:r>
-        <w:cr/>
-      </w:r>
-    </w:p>
-    <w:p/>
     <w:p>
       <w:r>
         <w:t>Open issues:</w:t>
-      </w:r>
-    </w:p>
-    <w:p>
-      <w:pPr>
-        <w:pStyle w:val="ListParagraph"/>
-        <w:numPr>
-          <w:ilvl w:val="0"/>
-          <w:numId w:val="2"/>
-        </w:numPr>
-      </w:pPr>
-      <w:r>
-        <w:t>However, we had a question if we're allowed unlimited inputs which we should find out. I.e. whether or not we can read more I/</w:t>
-      </w:r>
-      <w:proofErr w:type="spellStart"/>
-      <w:r>
-        <w:t>Os</w:t>
-      </w:r>
-      <w:proofErr w:type="spellEnd"/>
-      <w:r>
-        <w:t xml:space="preserve"> than on a standard Xbox controller. If it's the former, the good is good as-is. If it's the latter, it's still not too hard to get around -- we'd have a few options as to how to solve things there.  One option could be to encode </w:t>
-      </w:r>
-      <w:proofErr w:type="gramStart"/>
-      <w:r>
-        <w:t>all of</w:t>
-      </w:r>
-      <w:proofErr w:type="gramEnd"/>
-      <w:r>
-        <w:t xml:space="preserve"> our buttons as binary options. Directly, this </w:t>
-      </w:r>
-      <w:proofErr w:type="gramStart"/>
-      <w:r>
-        <w:t>makes an assumption</w:t>
-      </w:r>
-      <w:proofErr w:type="gramEnd"/>
-      <w:r>
-        <w:t xml:space="preserve"> button presses are mutually exclusive, but you can slightly modify the design to get around this.  Another would be to take advantage of the analog options we have and discretize or even encode information in them.</w:t>
-      </w:r>
-    </w:p>
-    <w:p>
-      <w:pPr>
-        <w:pStyle w:val="ListParagraph"/>
-        <w:numPr>
-          <w:ilvl w:val="1"/>
-          <w:numId w:val="2"/>
-        </w:numPr>
-      </w:pPr>
-      <w:r>
-        <w:t xml:space="preserve">My </w:t>
-      </w:r>
-      <w:proofErr w:type="spellStart"/>
-      <w:r>
-        <w:t>xbox</w:t>
-      </w:r>
-      <w:proofErr w:type="spellEnd"/>
-      <w:r>
-        <w:t xml:space="preserve"> one controller on a windows 10 pc: opening the Game Controller properties it shows (and I can demonstrate) 10 buttons, 8 </w:t>
-      </w:r>
-      <w:proofErr w:type="spellStart"/>
-      <w:r>
-        <w:t>PoV</w:t>
-      </w:r>
-      <w:proofErr w:type="spellEnd"/>
-      <w:r>
-        <w:t xml:space="preserve"> HAT "buttons".  So </w:t>
-      </w:r>
-      <w:proofErr w:type="gramStart"/>
-      <w:r>
-        <w:t>far</w:t>
-      </w:r>
-      <w:proofErr w:type="gramEnd"/>
-      <w:r>
-        <w:t xml:space="preserve"> we need 14 buttons, so it looks like we have enough to do a 1:1 </w:t>
-      </w:r>
-      <w:proofErr w:type="spellStart"/>
-      <w:r>
-        <w:t>signalling</w:t>
-      </w:r>
-      <w:proofErr w:type="spellEnd"/>
-      <w:r>
-        <w:t xml:space="preserve"> by splitting across the two types.  Still, it would be easier if we just communicate them all uniformly as buttons, so please do check whether we can just drive 14+ buttons.</w:t>
       </w:r>
     </w:p>
     <w:p>

</xml_diff>